<commit_message>
Started on the report, i think it is done
</commit_message>
<xml_diff>
--- a/TBMI26_assignments/TBMI26_Supervised_Report.docx
+++ b/TBMI26_assignments/TBMI26_Supervised_Report.docx
@@ -100,17 +100,35 @@
           <w:lang w:val="en-US"/>
         </w:rPr>
       </w:pPr>
-    </w:p>
-    <w:p>
-      <w:pPr>
-        <w:jc w:val="center"/>
+      <w:r>
         <w:rPr>
           <w:rFonts w:ascii="Georgia" w:hAnsi="Georgia"/>
           <w:sz w:val="32"/>
           <w:szCs w:val="32"/>
           <w:lang w:val="en-US"/>
         </w:rPr>
-      </w:pPr>
+        <w:t>Kristian Sikiric</w:t>
+      </w:r>
+    </w:p>
+    <w:p>
+      <w:pPr>
+        <w:jc w:val="center"/>
+        <w:rPr>
+          <w:rFonts w:ascii="Georgia" w:hAnsi="Georgia"/>
+          <w:sz w:val="32"/>
+          <w:szCs w:val="32"/>
+          <w:lang w:val="en-US"/>
+        </w:rPr>
+      </w:pPr>
+      <w:r>
+        <w:rPr>
+          <w:rFonts w:ascii="Georgia" w:hAnsi="Georgia"/>
+          <w:sz w:val="32"/>
+          <w:szCs w:val="32"/>
+          <w:lang w:val="en-US"/>
+        </w:rPr>
+        <w:t>Kaj Rolandsson</w:t>
+      </w:r>
     </w:p>
     <w:p>
       <w:pPr>
@@ -258,23 +276,7 @@
             <w:b/>
             <w:lang w:val="en-US"/>
           </w:rPr>
-          <w:t>http://archive.ics.uci.edu/ml/datasets/Optical+Recogniti</w:t>
-        </w:r>
-        <w:r>
-          <w:rPr>
-            <w:rStyle w:val="Hyperlnk"/>
-            <w:b/>
-            <w:lang w:val="en-US"/>
-          </w:rPr>
-          <w:t>o</w:t>
-        </w:r>
-        <w:r>
-          <w:rPr>
-            <w:rStyle w:val="Hyperlnk"/>
-            <w:b/>
-            <w:lang w:val="en-US"/>
-          </w:rPr>
-          <w:t>n+of+Handwritten+Digits</w:t>
+          <w:t>http://archive.ics.uci.edu/ml/datasets/Optical+Recognition+of+Handwritten+Digits</w:t>
         </w:r>
       </w:hyperlink>
     </w:p>
@@ -352,23 +354,7 @@
           <w:b/>
           <w:lang w:val="en-US"/>
         </w:rPr>
-        <w:t xml:space="preserve"> short summery of how you implemented the </w:t>
-      </w:r>
-      <w:proofErr w:type="spellStart"/>
-      <w:r>
-        <w:rPr>
-          <w:b/>
-          <w:lang w:val="en-US"/>
-        </w:rPr>
-        <w:t>kNN</w:t>
-      </w:r>
-      <w:proofErr w:type="spellEnd"/>
-      <w:r>
-        <w:rPr>
-          <w:b/>
-          <w:lang w:val="en-US"/>
-        </w:rPr>
-        <w:t xml:space="preserve"> algorithm.  </w:t>
+        <w:t xml:space="preserve"> short summery of how you implemented the kNN algorithm.  </w:t>
       </w:r>
     </w:p>
     <w:p>
@@ -426,23 +412,7 @@
           <w:b/>
           <w:lang w:val="en-US"/>
         </w:rPr>
-        <w:t xml:space="preserve">Explain how you handle draws in </w:t>
-      </w:r>
-      <w:proofErr w:type="spellStart"/>
-      <w:r>
-        <w:rPr>
-          <w:b/>
-          <w:lang w:val="en-US"/>
-        </w:rPr>
-        <w:t>kNN</w:t>
-      </w:r>
-      <w:proofErr w:type="spellEnd"/>
-      <w:r>
-        <w:rPr>
-          <w:b/>
-          <w:lang w:val="en-US"/>
-        </w:rPr>
-        <w:t>, e.g. with two classes</w:t>
+        <w:t>Explain how you handle draws in kNN, e.g. with two classes</w:t>
       </w:r>
       <w:r>
         <w:rPr>
@@ -493,7 +463,31 @@
         <w:rPr>
           <w:lang w:val="en-US"/>
         </w:rPr>
-        <w:t>We choose the label of the closest neighbor.</w:t>
+        <w:t>We ch</w:t>
+      </w:r>
+      <w:r>
+        <w:rPr>
+          <w:lang w:val="en-US"/>
+        </w:rPr>
+        <w:t>ose the label of the closest neighbor</w:t>
+      </w:r>
+      <w:r>
+        <w:rPr>
+          <w:lang w:val="en-US"/>
+        </w:rPr>
+        <w:t xml:space="preserve"> with the smallest value</w:t>
+      </w:r>
+      <w:r>
+        <w:rPr>
+          <w:lang w:val="en-US"/>
+        </w:rPr>
+        <w:t>.</w:t>
+      </w:r>
+      <w:r>
+        <w:rPr>
+          <w:lang w:val="en-US"/>
+        </w:rPr>
+        <w:t xml:space="preserve"> So if we had [2,1,1,2] for example, 1 was chosen.</w:t>
       </w:r>
     </w:p>
     <w:p>
@@ -574,6 +568,519 @@
       <w:pPr>
         <w:pStyle w:val="Liststycke"/>
         <w:rPr>
+          <w:lang w:val="en-US"/>
+        </w:rPr>
+      </w:pPr>
+    </w:p>
+    <w:p>
+      <w:pPr>
+        <w:pStyle w:val="Liststycke"/>
+        <w:rPr>
+          <w:lang w:val="en-US"/>
+        </w:rPr>
+      </w:pPr>
+      <w:r>
+        <w:rPr>
+          <w:lang w:val="en-US"/>
+        </w:rPr>
+        <w:t xml:space="preserve">First data set: K = 9 gives an accuracy </w:t>
+      </w:r>
+      <w:r>
+        <w:rPr>
+          <w:lang w:val="en-US"/>
+        </w:rPr>
+        <w:t>98.8</w:t>
+      </w:r>
+      <w:r>
+        <w:rPr>
+          <w:lang w:val="en-US"/>
+        </w:rPr>
+        <w:t xml:space="preserve"> %.</w:t>
+      </w:r>
+      <w:r>
+        <w:rPr>
+          <w:noProof/>
+        </w:rPr>
+        <w:drawing>
+          <wp:inline distT="0" distB="0" distL="0" distR="0" wp14:anchorId="51296E9A" wp14:editId="2F2E903A">
+            <wp:extent cx="4636135" cy="3477357"/>
+            <wp:effectExtent l="0" t="0" r="12065" b="2540"/>
+            <wp:docPr id="1" name="Bildobjekt 1"/>
+            <wp:cNvGraphicFramePr>
+              <a:graphicFrameLocks xmlns:a="http://schemas.openxmlformats.org/drawingml/2006/main" noChangeAspect="1"/>
+            </wp:cNvGraphicFramePr>
+            <a:graphic xmlns:a="http://schemas.openxmlformats.org/drawingml/2006/main">
+              <a:graphicData uri="http://schemas.openxmlformats.org/drawingml/2006/picture">
+                <pic:pic xmlns:pic="http://schemas.openxmlformats.org/drawingml/2006/picture">
+                  <pic:nvPicPr>
+                    <pic:cNvPr id="1" name="dataset1testk9.jpg"/>
+                    <pic:cNvPicPr/>
+                  </pic:nvPicPr>
+                  <pic:blipFill>
+                    <a:blip r:embed="rId6">
+                      <a:extLst>
+                        <a:ext uri="{28A0092B-C50C-407E-A947-70E740481C1C}">
+                          <a14:useLocalDpi xmlns:a14="http://schemas.microsoft.com/office/drawing/2010/main" val="0"/>
+                        </a:ext>
+                      </a:extLst>
+                    </a:blip>
+                    <a:stretch>
+                      <a:fillRect/>
+                    </a:stretch>
+                  </pic:blipFill>
+                  <pic:spPr>
+                    <a:xfrm>
+                      <a:off x="0" y="0"/>
+                      <a:ext cx="4647036" cy="3485533"/>
+                    </a:xfrm>
+                    <a:prstGeom prst="rect">
+                      <a:avLst/>
+                    </a:prstGeom>
+                  </pic:spPr>
+                </pic:pic>
+              </a:graphicData>
+            </a:graphic>
+          </wp:inline>
+        </w:drawing>
+      </w:r>
+    </w:p>
+    <w:p>
+      <w:pPr>
+        <w:pStyle w:val="Liststycke"/>
+        <w:rPr>
+          <w:lang w:val="en-US"/>
+        </w:rPr>
+      </w:pPr>
+      <w:r>
+        <w:rPr>
+          <w:noProof/>
+        </w:rPr>
+        <w:drawing>
+          <wp:inline distT="0" distB="0" distL="0" distR="0" wp14:anchorId="208E9462" wp14:editId="10CFB7BE">
+            <wp:extent cx="5015285" cy="3761740"/>
+            <wp:effectExtent l="0" t="0" r="0" b="0"/>
+            <wp:docPr id="2" name="Bildobjekt 2"/>
+            <wp:cNvGraphicFramePr>
+              <a:graphicFrameLocks xmlns:a="http://schemas.openxmlformats.org/drawingml/2006/main" noChangeAspect="1"/>
+            </wp:cNvGraphicFramePr>
+            <a:graphic xmlns:a="http://schemas.openxmlformats.org/drawingml/2006/main">
+              <a:graphicData uri="http://schemas.openxmlformats.org/drawingml/2006/picture">
+                <pic:pic xmlns:pic="http://schemas.openxmlformats.org/drawingml/2006/picture">
+                  <pic:nvPicPr>
+                    <pic:cNvPr id="2" name="dataset1traink9.jpg"/>
+                    <pic:cNvPicPr/>
+                  </pic:nvPicPr>
+                  <pic:blipFill>
+                    <a:blip r:embed="rId7">
+                      <a:extLst>
+                        <a:ext uri="{28A0092B-C50C-407E-A947-70E740481C1C}">
+                          <a14:useLocalDpi xmlns:a14="http://schemas.microsoft.com/office/drawing/2010/main" val="0"/>
+                        </a:ext>
+                      </a:extLst>
+                    </a:blip>
+                    <a:stretch>
+                      <a:fillRect/>
+                    </a:stretch>
+                  </pic:blipFill>
+                  <pic:spPr>
+                    <a:xfrm>
+                      <a:off x="0" y="0"/>
+                      <a:ext cx="5019559" cy="3764946"/>
+                    </a:xfrm>
+                    <a:prstGeom prst="rect">
+                      <a:avLst/>
+                    </a:prstGeom>
+                  </pic:spPr>
+                </pic:pic>
+              </a:graphicData>
+            </a:graphic>
+          </wp:inline>
+        </w:drawing>
+      </w:r>
+    </w:p>
+    <w:p>
+      <w:pPr>
+        <w:pStyle w:val="Liststycke"/>
+        <w:rPr>
+          <w:b/>
+          <w:lang w:val="en-US"/>
+        </w:rPr>
+      </w:pPr>
+    </w:p>
+    <w:p>
+      <w:pPr>
+        <w:pStyle w:val="Liststycke"/>
+        <w:rPr>
+          <w:b/>
+          <w:lang w:val="en-US"/>
+        </w:rPr>
+      </w:pPr>
+    </w:p>
+    <w:p>
+      <w:pPr>
+        <w:pStyle w:val="Liststycke"/>
+        <w:rPr>
+          <w:lang w:val="en-US"/>
+        </w:rPr>
+      </w:pPr>
+      <w:r>
+        <w:rPr>
+          <w:lang w:val="en-US"/>
+        </w:rPr>
+        <w:lastRenderedPageBreak/>
+        <w:t xml:space="preserve">Second data set: </w:t>
+      </w:r>
+      <w:r>
+        <w:rPr>
+          <w:lang w:val="en-US"/>
+        </w:rPr>
+        <w:t>K = 1 gives an accuracy of 99.6%.</w:t>
+      </w:r>
+      <w:r>
+        <w:rPr>
+          <w:noProof/>
+        </w:rPr>
+        <w:drawing>
+          <wp:inline distT="0" distB="0" distL="0" distR="0" wp14:anchorId="301DA8B7" wp14:editId="29570804">
+            <wp:extent cx="4659711" cy="3495040"/>
+            <wp:effectExtent l="0" t="0" r="0" b="10160"/>
+            <wp:docPr id="3" name="Bildobjekt 3"/>
+            <wp:cNvGraphicFramePr>
+              <a:graphicFrameLocks xmlns:a="http://schemas.openxmlformats.org/drawingml/2006/main" noChangeAspect="1"/>
+            </wp:cNvGraphicFramePr>
+            <a:graphic xmlns:a="http://schemas.openxmlformats.org/drawingml/2006/main">
+              <a:graphicData uri="http://schemas.openxmlformats.org/drawingml/2006/picture">
+                <pic:pic xmlns:pic="http://schemas.openxmlformats.org/drawingml/2006/picture">
+                  <pic:nvPicPr>
+                    <pic:cNvPr id="3" name="dataset2testk1.jpg"/>
+                    <pic:cNvPicPr/>
+                  </pic:nvPicPr>
+                  <pic:blipFill>
+                    <a:blip r:embed="rId8">
+                      <a:extLst>
+                        <a:ext uri="{28A0092B-C50C-407E-A947-70E740481C1C}">
+                          <a14:useLocalDpi xmlns:a14="http://schemas.microsoft.com/office/drawing/2010/main" val="0"/>
+                        </a:ext>
+                      </a:extLst>
+                    </a:blip>
+                    <a:stretch>
+                      <a:fillRect/>
+                    </a:stretch>
+                  </pic:blipFill>
+                  <pic:spPr>
+                    <a:xfrm>
+                      <a:off x="0" y="0"/>
+                      <a:ext cx="4661056" cy="3496049"/>
+                    </a:xfrm>
+                    <a:prstGeom prst="rect">
+                      <a:avLst/>
+                    </a:prstGeom>
+                  </pic:spPr>
+                </pic:pic>
+              </a:graphicData>
+            </a:graphic>
+          </wp:inline>
+        </w:drawing>
+      </w:r>
+    </w:p>
+    <w:p>
+      <w:pPr>
+        <w:pStyle w:val="Liststycke"/>
+        <w:rPr>
+          <w:lang w:val="en-US"/>
+        </w:rPr>
+      </w:pPr>
+      <w:r>
+        <w:rPr>
+          <w:noProof/>
+        </w:rPr>
+        <w:drawing>
+          <wp:inline distT="0" distB="0" distL="0" distR="0" wp14:anchorId="3E429429" wp14:editId="640F5C4F">
+            <wp:extent cx="4710507" cy="3533140"/>
+            <wp:effectExtent l="0" t="0" r="0" b="0"/>
+            <wp:docPr id="5" name="Bildobjekt 5"/>
+            <wp:cNvGraphicFramePr>
+              <a:graphicFrameLocks xmlns:a="http://schemas.openxmlformats.org/drawingml/2006/main" noChangeAspect="1"/>
+            </wp:cNvGraphicFramePr>
+            <a:graphic xmlns:a="http://schemas.openxmlformats.org/drawingml/2006/main">
+              <a:graphicData uri="http://schemas.openxmlformats.org/drawingml/2006/picture">
+                <pic:pic xmlns:pic="http://schemas.openxmlformats.org/drawingml/2006/picture">
+                  <pic:nvPicPr>
+                    <pic:cNvPr id="5" name="dataset2traink1.jpg"/>
+                    <pic:cNvPicPr/>
+                  </pic:nvPicPr>
+                  <pic:blipFill>
+                    <a:blip r:embed="rId9">
+                      <a:extLst>
+                        <a:ext uri="{28A0092B-C50C-407E-A947-70E740481C1C}">
+                          <a14:useLocalDpi xmlns:a14="http://schemas.microsoft.com/office/drawing/2010/main" val="0"/>
+                        </a:ext>
+                      </a:extLst>
+                    </a:blip>
+                    <a:stretch>
+                      <a:fillRect/>
+                    </a:stretch>
+                  </pic:blipFill>
+                  <pic:spPr>
+                    <a:xfrm>
+                      <a:off x="0" y="0"/>
+                      <a:ext cx="4715648" cy="3536996"/>
+                    </a:xfrm>
+                    <a:prstGeom prst="rect">
+                      <a:avLst/>
+                    </a:prstGeom>
+                  </pic:spPr>
+                </pic:pic>
+              </a:graphicData>
+            </a:graphic>
+          </wp:inline>
+        </w:drawing>
+      </w:r>
+    </w:p>
+    <w:p>
+      <w:pPr>
+        <w:pStyle w:val="Liststycke"/>
+        <w:rPr>
+          <w:lang w:val="en-US"/>
+        </w:rPr>
+      </w:pPr>
+    </w:p>
+    <w:p>
+      <w:pPr>
+        <w:pStyle w:val="Liststycke"/>
+        <w:rPr>
+          <w:lang w:val="en-US"/>
+        </w:rPr>
+      </w:pPr>
+      <w:r>
+        <w:rPr>
+          <w:lang w:val="en-US"/>
+        </w:rPr>
+        <w:lastRenderedPageBreak/>
+        <w:t>Third data set: K = 3 gives an accuracy of 99.6 %.</w:t>
+      </w:r>
+      <w:r>
+        <w:rPr>
+          <w:noProof/>
+        </w:rPr>
+        <w:drawing>
+          <wp:inline distT="0" distB="0" distL="0" distR="0" wp14:anchorId="0E43CA7F" wp14:editId="56ABC973">
+            <wp:extent cx="4964488" cy="3723640"/>
+            <wp:effectExtent l="0" t="0" r="0" b="10160"/>
+            <wp:docPr id="6" name="Bildobjekt 6"/>
+            <wp:cNvGraphicFramePr>
+              <a:graphicFrameLocks xmlns:a="http://schemas.openxmlformats.org/drawingml/2006/main" noChangeAspect="1"/>
+            </wp:cNvGraphicFramePr>
+            <a:graphic xmlns:a="http://schemas.openxmlformats.org/drawingml/2006/main">
+              <a:graphicData uri="http://schemas.openxmlformats.org/drawingml/2006/picture">
+                <pic:pic xmlns:pic="http://schemas.openxmlformats.org/drawingml/2006/picture">
+                  <pic:nvPicPr>
+                    <pic:cNvPr id="6" name="dataset3testk3.jpg"/>
+                    <pic:cNvPicPr/>
+                  </pic:nvPicPr>
+                  <pic:blipFill>
+                    <a:blip r:embed="rId10">
+                      <a:extLst>
+                        <a:ext uri="{28A0092B-C50C-407E-A947-70E740481C1C}">
+                          <a14:useLocalDpi xmlns:a14="http://schemas.microsoft.com/office/drawing/2010/main" val="0"/>
+                        </a:ext>
+                      </a:extLst>
+                    </a:blip>
+                    <a:stretch>
+                      <a:fillRect/>
+                    </a:stretch>
+                  </pic:blipFill>
+                  <pic:spPr>
+                    <a:xfrm>
+                      <a:off x="0" y="0"/>
+                      <a:ext cx="4970073" cy="3727829"/>
+                    </a:xfrm>
+                    <a:prstGeom prst="rect">
+                      <a:avLst/>
+                    </a:prstGeom>
+                  </pic:spPr>
+                </pic:pic>
+              </a:graphicData>
+            </a:graphic>
+          </wp:inline>
+        </w:drawing>
+      </w:r>
+    </w:p>
+    <w:p>
+      <w:pPr>
+        <w:pStyle w:val="Liststycke"/>
+        <w:rPr>
+          <w:b/>
+          <w:lang w:val="en-US"/>
+        </w:rPr>
+      </w:pPr>
+    </w:p>
+    <w:p>
+      <w:pPr>
+        <w:pStyle w:val="Liststycke"/>
+        <w:rPr>
+          <w:b/>
+          <w:lang w:val="en-US"/>
+        </w:rPr>
+      </w:pPr>
+      <w:r>
+        <w:rPr>
+          <w:b/>
+          <w:noProof/>
+        </w:rPr>
+        <w:drawing>
+          <wp:inline distT="0" distB="0" distL="0" distR="0" wp14:anchorId="7D2C7B36" wp14:editId="50B5C7C3">
+            <wp:extent cx="4913692" cy="3685540"/>
+            <wp:effectExtent l="0" t="0" r="0" b="0"/>
+            <wp:docPr id="7" name="Bildobjekt 7"/>
+            <wp:cNvGraphicFramePr>
+              <a:graphicFrameLocks xmlns:a="http://schemas.openxmlformats.org/drawingml/2006/main" noChangeAspect="1"/>
+            </wp:cNvGraphicFramePr>
+            <a:graphic xmlns:a="http://schemas.openxmlformats.org/drawingml/2006/main">
+              <a:graphicData uri="http://schemas.openxmlformats.org/drawingml/2006/picture">
+                <pic:pic xmlns:pic="http://schemas.openxmlformats.org/drawingml/2006/picture">
+                  <pic:nvPicPr>
+                    <pic:cNvPr id="7" name="dataset3traink3.jpg"/>
+                    <pic:cNvPicPr/>
+                  </pic:nvPicPr>
+                  <pic:blipFill>
+                    <a:blip r:embed="rId11">
+                      <a:extLst>
+                        <a:ext uri="{28A0092B-C50C-407E-A947-70E740481C1C}">
+                          <a14:useLocalDpi xmlns:a14="http://schemas.microsoft.com/office/drawing/2010/main" val="0"/>
+                        </a:ext>
+                      </a:extLst>
+                    </a:blip>
+                    <a:stretch>
+                      <a:fillRect/>
+                    </a:stretch>
+                  </pic:blipFill>
+                  <pic:spPr>
+                    <a:xfrm>
+                      <a:off x="0" y="0"/>
+                      <a:ext cx="4926649" cy="3695259"/>
+                    </a:xfrm>
+                    <a:prstGeom prst="rect">
+                      <a:avLst/>
+                    </a:prstGeom>
+                  </pic:spPr>
+                </pic:pic>
+              </a:graphicData>
+            </a:graphic>
+          </wp:inline>
+        </w:drawing>
+      </w:r>
+    </w:p>
+    <w:p>
+      <w:pPr>
+        <w:pStyle w:val="Liststycke"/>
+        <w:rPr>
+          <w:b/>
+          <w:lang w:val="en-US"/>
+        </w:rPr>
+      </w:pPr>
+    </w:p>
+    <w:p>
+      <w:pPr>
+        <w:pStyle w:val="Liststycke"/>
+        <w:rPr>
+          <w:b/>
+          <w:lang w:val="en-US"/>
+        </w:rPr>
+      </w:pPr>
+    </w:p>
+    <w:p>
+      <w:pPr>
+        <w:pStyle w:val="Liststycke"/>
+        <w:rPr>
+          <w:b/>
+          <w:lang w:val="en-US"/>
+        </w:rPr>
+      </w:pPr>
+    </w:p>
+    <w:p>
+      <w:pPr>
+        <w:pStyle w:val="Liststycke"/>
+        <w:rPr>
+          <w:b/>
+          <w:lang w:val="en-US"/>
+        </w:rPr>
+      </w:pPr>
+    </w:p>
+    <w:p>
+      <w:pPr>
+        <w:pStyle w:val="Liststycke"/>
+        <w:rPr>
+          <w:b/>
+          <w:lang w:val="en-US"/>
+        </w:rPr>
+      </w:pPr>
+    </w:p>
+    <w:p>
+      <w:pPr>
+        <w:pStyle w:val="Liststycke"/>
+        <w:rPr>
+          <w:lang w:val="en-US"/>
+        </w:rPr>
+      </w:pPr>
+      <w:r>
+        <w:rPr>
+          <w:lang w:val="en-US"/>
+        </w:rPr>
+        <w:lastRenderedPageBreak/>
+        <w:t>Fourth data set: K = 3 gives an accuracy of 98%.</w:t>
+      </w:r>
+      <w:r>
+        <w:rPr>
+          <w:noProof/>
+        </w:rPr>
+        <w:drawing>
+          <wp:inline distT="0" distB="0" distL="0" distR="0" wp14:anchorId="16250322" wp14:editId="5C8CC480">
+            <wp:extent cx="4178935" cy="3134432"/>
+            <wp:effectExtent l="0" t="0" r="12065" b="0"/>
+            <wp:docPr id="8" name="Bildobjekt 8"/>
+            <wp:cNvGraphicFramePr>
+              <a:graphicFrameLocks xmlns:a="http://schemas.openxmlformats.org/drawingml/2006/main" noChangeAspect="1"/>
+            </wp:cNvGraphicFramePr>
+            <a:graphic xmlns:a="http://schemas.openxmlformats.org/drawingml/2006/main">
+              <a:graphicData uri="http://schemas.openxmlformats.org/drawingml/2006/picture">
+                <pic:pic xmlns:pic="http://schemas.openxmlformats.org/drawingml/2006/picture">
+                  <pic:nvPicPr>
+                    <pic:cNvPr id="8" name="dataset4k3.jpg"/>
+                    <pic:cNvPicPr/>
+                  </pic:nvPicPr>
+                  <pic:blipFill>
+                    <a:blip r:embed="rId12">
+                      <a:extLst>
+                        <a:ext uri="{28A0092B-C50C-407E-A947-70E740481C1C}">
+                          <a14:useLocalDpi xmlns:a14="http://schemas.microsoft.com/office/drawing/2010/main" val="0"/>
+                        </a:ext>
+                      </a:extLst>
+                    </a:blip>
+                    <a:stretch>
+                      <a:fillRect/>
+                    </a:stretch>
+                  </pic:blipFill>
+                  <pic:spPr>
+                    <a:xfrm>
+                      <a:off x="0" y="0"/>
+                      <a:ext cx="4182082" cy="3136792"/>
+                    </a:xfrm>
+                    <a:prstGeom prst="rect">
+                      <a:avLst/>
+                    </a:prstGeom>
+                  </pic:spPr>
+                </pic:pic>
+              </a:graphicData>
+            </a:graphic>
+          </wp:inline>
+        </w:drawing>
+      </w:r>
+    </w:p>
+    <w:p>
+      <w:pPr>
+        <w:pStyle w:val="Liststycke"/>
+        <w:rPr>
           <w:b/>
           <w:lang w:val="en-US"/>
         </w:rPr>
@@ -610,23 +1117,7 @@
           <w:b/>
           <w:lang w:val="en-US"/>
         </w:rPr>
-        <w:t xml:space="preserve">ummery of your </w:t>
-      </w:r>
-      <w:proofErr w:type="spellStart"/>
-      <w:r>
-        <w:rPr>
-          <w:b/>
-          <w:lang w:val="en-US"/>
-        </w:rPr>
-        <w:t>backprop</w:t>
-      </w:r>
-      <w:proofErr w:type="spellEnd"/>
-      <w:r>
-        <w:rPr>
-          <w:b/>
-          <w:lang w:val="en-US"/>
-        </w:rPr>
-        <w:t xml:space="preserve"> network</w:t>
+        <w:t>ummery of your backprop network</w:t>
       </w:r>
       <w:r>
         <w:rPr>
@@ -663,12 +1154,97 @@
       <w:pPr>
         <w:pStyle w:val="Liststycke"/>
         <w:rPr>
-          <w:b/>
-          <w:lang w:val="en-US"/>
-        </w:rPr>
-      </w:pPr>
-      <w:bookmarkStart w:id="0" w:name="_GoBack"/>
-      <w:bookmarkEnd w:id="0"/>
+          <w:lang w:val="en-US"/>
+        </w:rPr>
+      </w:pPr>
+      <w:r>
+        <w:rPr>
+          <w:lang w:val="en-US"/>
+        </w:rPr>
+        <w:t xml:space="preserve">Single: </w:t>
+      </w:r>
+      <w:r>
+        <w:rPr>
+          <w:lang w:val="en-US"/>
+        </w:rPr>
+        <w:t>In the single layer, the backpropagation is simple. We simply take the difference between the output from the network and the correct output and multiply this difference with the training features to get the gradient. The weights are then updated using the learning rate and the newly calculated gradient.</w:t>
+      </w:r>
+    </w:p>
+    <w:p>
+      <w:pPr>
+        <w:pStyle w:val="Liststycke"/>
+        <w:rPr>
+          <w:lang w:val="en-US"/>
+        </w:rPr>
+      </w:pPr>
+    </w:p>
+    <w:p>
+      <w:pPr>
+        <w:pStyle w:val="Liststycke"/>
+        <w:rPr>
+          <w:lang w:val="en-US"/>
+        </w:rPr>
+      </w:pPr>
+      <w:r>
+        <w:rPr>
+          <w:lang w:val="en-US"/>
+        </w:rPr>
+        <w:t xml:space="preserve">Multi: </w:t>
+      </w:r>
+      <w:r>
+        <w:rPr>
+          <w:lang w:val="en-US"/>
+        </w:rPr>
+        <w:t xml:space="preserve">For the multilayered network we used two different type of weights. One type, w, from the input nodes to the hidden layer, and another type, v, from the hidden layer to the output nodes. The v weights </w:t>
+      </w:r>
+      <w:r>
+        <w:rPr>
+          <w:lang w:val="en-US"/>
+        </w:rPr>
+        <w:t>were</w:t>
+      </w:r>
+      <w:r>
+        <w:rPr>
+          <w:lang w:val="en-US"/>
+        </w:rPr>
+        <w:t xml:space="preserve"> updated similarly to the weights in the single layer. </w:t>
+      </w:r>
+      <w:r>
+        <w:rPr>
+          <w:lang w:val="en-US"/>
+        </w:rPr>
+        <w:t xml:space="preserve">The difference was taken between the output and the correct output and then multiplied with the output from the hidden nodes. The w weights </w:t>
+      </w:r>
+      <w:r>
+        <w:rPr>
+          <w:lang w:val="en-US"/>
+        </w:rPr>
+        <w:t>were</w:t>
+      </w:r>
+      <w:r>
+        <w:rPr>
+          <w:lang w:val="en-US"/>
+        </w:rPr>
+        <w:t xml:space="preserve"> updated using the v weights multiplied with </w:t>
+      </w:r>
+      <w:r>
+        <w:rPr>
+          <w:lang w:val="en-US"/>
+        </w:rPr>
+        <w:t xml:space="preserve">the difference between output and correct output as well with the derivative of the output from the hidden layer and lastly multiplied with the training features. These two gradients </w:t>
+      </w:r>
+      <w:r>
+        <w:rPr>
+          <w:lang w:val="en-US"/>
+        </w:rPr>
+        <w:t>were</w:t>
+      </w:r>
+      <w:r>
+        <w:rPr>
+          <w:lang w:val="en-US"/>
+        </w:rPr>
+        <w:t xml:space="preserve"> used to update the weights. </w:t>
+      </w:r>
     </w:p>
     <w:p>
       <w:pPr>
@@ -703,23 +1279,7 @@
           <w:b/>
           <w:lang w:val="en-US"/>
         </w:rPr>
-        <w:t xml:space="preserve">m the </w:t>
-      </w:r>
-      <w:proofErr w:type="spellStart"/>
-      <w:r>
-        <w:rPr>
-          <w:b/>
-          <w:lang w:val="en-US"/>
-        </w:rPr>
-        <w:t>backprop</w:t>
-      </w:r>
-      <w:proofErr w:type="spellEnd"/>
-      <w:r>
-        <w:rPr>
-          <w:b/>
-          <w:lang w:val="en-US"/>
-        </w:rPr>
-        <w:t xml:space="preserve"> training and how you reached the accuracy criteria for each dataset. Motivate your choice of network for each dataset</w:t>
+        <w:t>m the backprop training and how you reached the accuracy criteria for each dataset. Motivate your choice of network for each dataset</w:t>
       </w:r>
       <w:r>
         <w:rPr>
@@ -749,16 +1309,749 @@
       <w:pPr>
         <w:pStyle w:val="Liststycke"/>
         <w:rPr>
-          <w:b/>
-          <w:lang w:val="en-US"/>
-        </w:rPr>
-      </w:pPr>
-    </w:p>
-    <w:p>
-      <w:pPr>
-        <w:pStyle w:val="Liststycke"/>
-        <w:rPr>
-          <w:b/>
+          <w:lang w:val="en-US"/>
+        </w:rPr>
+      </w:pPr>
+      <w:r>
+        <w:rPr>
+          <w:lang w:val="en-US"/>
+        </w:rPr>
+        <w:t xml:space="preserve">Since a single layer is a linear classifier, this network could only be used on the first data set. </w:t>
+      </w:r>
+      <w:r>
+        <w:rPr>
+          <w:lang w:val="en-US"/>
+        </w:rPr>
+        <w:t>It has an accuracy of above 99%.</w:t>
+      </w:r>
+      <w:r>
+        <w:rPr>
+          <w:lang w:val="en-US"/>
+        </w:rPr>
+        <w:t xml:space="preserve"> </w:t>
+      </w:r>
+      <w:r>
+        <w:rPr>
+          <w:lang w:val="en-US"/>
+        </w:rPr>
+        <w:t xml:space="preserve">No hidden layers </w:t>
+      </w:r>
+      <w:r>
+        <w:rPr>
+          <w:lang w:val="en-US"/>
+        </w:rPr>
+        <w:t>were</w:t>
+      </w:r>
+      <w:r>
+        <w:rPr>
+          <w:lang w:val="en-US"/>
+        </w:rPr>
+        <w:t xml:space="preserve"> needed, </w:t>
+      </w:r>
+      <w:r>
+        <w:rPr>
+          <w:lang w:val="en-US"/>
+        </w:rPr>
+        <w:t xml:space="preserve">40000 iterations were set, but the training usually stopped before 1000 iterations to avoid </w:t>
+      </w:r>
+      <w:r>
+        <w:rPr>
+          <w:lang w:val="en-US"/>
+        </w:rPr>
+        <w:lastRenderedPageBreak/>
+        <w:t>overfitting. Learning rate was 0.00005.</w:t>
+      </w:r>
+      <w:r>
+        <w:rPr>
+          <w:lang w:val="en-US"/>
+        </w:rPr>
+        <w:t xml:space="preserve"> </w:t>
+      </w:r>
+      <w:r>
+        <w:rPr>
+          <w:noProof/>
+        </w:rPr>
+        <w:drawing>
+          <wp:inline distT="0" distB="0" distL="0" distR="0" wp14:anchorId="2B851CAA" wp14:editId="3CBF5347">
+            <wp:extent cx="4750435" cy="3563088"/>
+            <wp:effectExtent l="0" t="0" r="0" b="0"/>
+            <wp:docPr id="9" name="Bildobjekt 9"/>
+            <wp:cNvGraphicFramePr>
+              <a:graphicFrameLocks xmlns:a="http://schemas.openxmlformats.org/drawingml/2006/main" noChangeAspect="1"/>
+            </wp:cNvGraphicFramePr>
+            <a:graphic xmlns:a="http://schemas.openxmlformats.org/drawingml/2006/main">
+              <a:graphicData uri="http://schemas.openxmlformats.org/drawingml/2006/picture">
+                <pic:pic xmlns:pic="http://schemas.openxmlformats.org/drawingml/2006/picture">
+                  <pic:nvPicPr>
+                    <pic:cNvPr id="9" name="snndataset1error.jpg"/>
+                    <pic:cNvPicPr/>
+                  </pic:nvPicPr>
+                  <pic:blipFill>
+                    <a:blip r:embed="rId13">
+                      <a:extLst>
+                        <a:ext uri="{28A0092B-C50C-407E-A947-70E740481C1C}">
+                          <a14:useLocalDpi xmlns:a14="http://schemas.microsoft.com/office/drawing/2010/main" val="0"/>
+                        </a:ext>
+                      </a:extLst>
+                    </a:blip>
+                    <a:stretch>
+                      <a:fillRect/>
+                    </a:stretch>
+                  </pic:blipFill>
+                  <pic:spPr>
+                    <a:xfrm>
+                      <a:off x="0" y="0"/>
+                      <a:ext cx="4756473" cy="3567617"/>
+                    </a:xfrm>
+                    <a:prstGeom prst="rect">
+                      <a:avLst/>
+                    </a:prstGeom>
+                  </pic:spPr>
+                </pic:pic>
+              </a:graphicData>
+            </a:graphic>
+          </wp:inline>
+        </w:drawing>
+      </w:r>
+    </w:p>
+    <w:p>
+      <w:pPr>
+        <w:pStyle w:val="Liststycke"/>
+        <w:rPr>
+          <w:b/>
+          <w:lang w:val="en-US"/>
+        </w:rPr>
+      </w:pPr>
+      <w:r>
+        <w:rPr>
+          <w:b/>
+          <w:noProof/>
+        </w:rPr>
+        <w:drawing>
+          <wp:inline distT="0" distB="0" distL="0" distR="0" wp14:anchorId="545FC3B7" wp14:editId="5152C24F">
+            <wp:extent cx="4812097" cy="3609340"/>
+            <wp:effectExtent l="0" t="0" r="0" b="0"/>
+            <wp:docPr id="11" name="Bildobjekt 11"/>
+            <wp:cNvGraphicFramePr>
+              <a:graphicFrameLocks xmlns:a="http://schemas.openxmlformats.org/drawingml/2006/main" noChangeAspect="1"/>
+            </wp:cNvGraphicFramePr>
+            <a:graphic xmlns:a="http://schemas.openxmlformats.org/drawingml/2006/main">
+              <a:graphicData uri="http://schemas.openxmlformats.org/drawingml/2006/picture">
+                <pic:pic xmlns:pic="http://schemas.openxmlformats.org/drawingml/2006/picture">
+                  <pic:nvPicPr>
+                    <pic:cNvPr id="11" name="snndataset1train.jpg"/>
+                    <pic:cNvPicPr/>
+                  </pic:nvPicPr>
+                  <pic:blipFill>
+                    <a:blip r:embed="rId14">
+                      <a:extLst>
+                        <a:ext uri="{28A0092B-C50C-407E-A947-70E740481C1C}">
+                          <a14:useLocalDpi xmlns:a14="http://schemas.microsoft.com/office/drawing/2010/main" val="0"/>
+                        </a:ext>
+                      </a:extLst>
+                    </a:blip>
+                    <a:stretch>
+                      <a:fillRect/>
+                    </a:stretch>
+                  </pic:blipFill>
+                  <pic:spPr>
+                    <a:xfrm>
+                      <a:off x="0" y="0"/>
+                      <a:ext cx="4820954" cy="3615983"/>
+                    </a:xfrm>
+                    <a:prstGeom prst="rect">
+                      <a:avLst/>
+                    </a:prstGeom>
+                  </pic:spPr>
+                </pic:pic>
+              </a:graphicData>
+            </a:graphic>
+          </wp:inline>
+        </w:drawing>
+      </w:r>
+    </w:p>
+    <w:p>
+      <w:pPr>
+        <w:pStyle w:val="Liststycke"/>
+        <w:rPr>
+          <w:b/>
+          <w:lang w:val="en-US"/>
+        </w:rPr>
+      </w:pPr>
+      <w:r>
+        <w:rPr>
+          <w:b/>
+          <w:noProof/>
+        </w:rPr>
+        <w:lastRenderedPageBreak/>
+        <w:drawing>
+          <wp:inline distT="0" distB="0" distL="0" distR="0" wp14:anchorId="7DA6CB21" wp14:editId="18F16CC6">
+            <wp:extent cx="4521835" cy="3391626"/>
+            <wp:effectExtent l="0" t="0" r="0" b="12065"/>
+            <wp:docPr id="12" name="Bildobjekt 12"/>
+            <wp:cNvGraphicFramePr>
+              <a:graphicFrameLocks xmlns:a="http://schemas.openxmlformats.org/drawingml/2006/main" noChangeAspect="1"/>
+            </wp:cNvGraphicFramePr>
+            <a:graphic xmlns:a="http://schemas.openxmlformats.org/drawingml/2006/main">
+              <a:graphicData uri="http://schemas.openxmlformats.org/drawingml/2006/picture">
+                <pic:pic xmlns:pic="http://schemas.openxmlformats.org/drawingml/2006/picture">
+                  <pic:nvPicPr>
+                    <pic:cNvPr id="12" name="snndataset1test.jpg"/>
+                    <pic:cNvPicPr/>
+                  </pic:nvPicPr>
+                  <pic:blipFill>
+                    <a:blip r:embed="rId15">
+                      <a:extLst>
+                        <a:ext uri="{28A0092B-C50C-407E-A947-70E740481C1C}">
+                          <a14:useLocalDpi xmlns:a14="http://schemas.microsoft.com/office/drawing/2010/main" val="0"/>
+                        </a:ext>
+                      </a:extLst>
+                    </a:blip>
+                    <a:stretch>
+                      <a:fillRect/>
+                    </a:stretch>
+                  </pic:blipFill>
+                  <pic:spPr>
+                    <a:xfrm>
+                      <a:off x="0" y="0"/>
+                      <a:ext cx="4525719" cy="3394539"/>
+                    </a:xfrm>
+                    <a:prstGeom prst="rect">
+                      <a:avLst/>
+                    </a:prstGeom>
+                  </pic:spPr>
+                </pic:pic>
+              </a:graphicData>
+            </a:graphic>
+          </wp:inline>
+        </w:drawing>
+      </w:r>
+    </w:p>
+    <w:p>
+      <w:pPr>
+        <w:pStyle w:val="Liststycke"/>
+        <w:rPr>
+          <w:b/>
+          <w:lang w:val="en-US"/>
+        </w:rPr>
+      </w:pPr>
+    </w:p>
+    <w:p>
+      <w:pPr>
+        <w:pStyle w:val="Liststycke"/>
+        <w:rPr>
+          <w:lang w:val="en-US"/>
+        </w:rPr>
+      </w:pPr>
+      <w:r>
+        <w:rPr>
+          <w:lang w:val="en-US"/>
+        </w:rPr>
+        <w:t xml:space="preserve">For data set 2 we used the multilayered network. </w:t>
+      </w:r>
+      <w:r>
+        <w:rPr>
+          <w:lang w:val="en-US"/>
+        </w:rPr>
+        <w:t>Since this data set needed a pretty complex classifier we used 10 hidden neurons and 7000 iterations was set, though it usually stopped earlier to avoid overfitting. The learning rate was 0.01. With these setting we got an accuracy of 99.5%.</w:t>
+      </w:r>
+      <w:r>
+        <w:rPr>
+          <w:lang w:val="en-US"/>
+        </w:rPr>
+        <w:t xml:space="preserve"> </w:t>
+      </w:r>
+      <w:r>
+        <w:rPr>
+          <w:noProof/>
+        </w:rPr>
+        <w:drawing>
+          <wp:inline distT="0" distB="0" distL="0" distR="0" wp14:anchorId="195CC90A" wp14:editId="2069FA6E">
+            <wp:extent cx="4456526" cy="3342640"/>
+            <wp:effectExtent l="0" t="0" r="0" b="10160"/>
+            <wp:docPr id="13" name="Bildobjekt 13"/>
+            <wp:cNvGraphicFramePr>
+              <a:graphicFrameLocks xmlns:a="http://schemas.openxmlformats.org/drawingml/2006/main" noChangeAspect="1"/>
+            </wp:cNvGraphicFramePr>
+            <a:graphic xmlns:a="http://schemas.openxmlformats.org/drawingml/2006/main">
+              <a:graphicData uri="http://schemas.openxmlformats.org/drawingml/2006/picture">
+                <pic:pic xmlns:pic="http://schemas.openxmlformats.org/drawingml/2006/picture">
+                  <pic:nvPicPr>
+                    <pic:cNvPr id="13" name="mnndataset2error.jpg"/>
+                    <pic:cNvPicPr/>
+                  </pic:nvPicPr>
+                  <pic:blipFill>
+                    <a:blip r:embed="rId16">
+                      <a:extLst>
+                        <a:ext uri="{28A0092B-C50C-407E-A947-70E740481C1C}">
+                          <a14:useLocalDpi xmlns:a14="http://schemas.microsoft.com/office/drawing/2010/main" val="0"/>
+                        </a:ext>
+                      </a:extLst>
+                    </a:blip>
+                    <a:stretch>
+                      <a:fillRect/>
+                    </a:stretch>
+                  </pic:blipFill>
+                  <pic:spPr>
+                    <a:xfrm>
+                      <a:off x="0" y="0"/>
+                      <a:ext cx="4458247" cy="3343931"/>
+                    </a:xfrm>
+                    <a:prstGeom prst="rect">
+                      <a:avLst/>
+                    </a:prstGeom>
+                  </pic:spPr>
+                </pic:pic>
+              </a:graphicData>
+            </a:graphic>
+          </wp:inline>
+        </w:drawing>
+      </w:r>
+    </w:p>
+    <w:p>
+      <w:pPr>
+        <w:pStyle w:val="Liststycke"/>
+        <w:rPr>
+          <w:lang w:val="en-US"/>
+        </w:rPr>
+      </w:pPr>
+      <w:r>
+        <w:rPr>
+          <w:noProof/>
+        </w:rPr>
+        <w:lastRenderedPageBreak/>
+        <w:drawing>
+          <wp:inline distT="0" distB="0" distL="0" distR="0" wp14:anchorId="41547866" wp14:editId="3F5174D0">
+            <wp:extent cx="4439594" cy="3329940"/>
+            <wp:effectExtent l="0" t="0" r="5715" b="0"/>
+            <wp:docPr id="14" name="Bildobjekt 14"/>
+            <wp:cNvGraphicFramePr>
+              <a:graphicFrameLocks xmlns:a="http://schemas.openxmlformats.org/drawingml/2006/main" noChangeAspect="1"/>
+            </wp:cNvGraphicFramePr>
+            <a:graphic xmlns:a="http://schemas.openxmlformats.org/drawingml/2006/main">
+              <a:graphicData uri="http://schemas.openxmlformats.org/drawingml/2006/picture">
+                <pic:pic xmlns:pic="http://schemas.openxmlformats.org/drawingml/2006/picture">
+                  <pic:nvPicPr>
+                    <pic:cNvPr id="14" name="mnndataset2train.jpg"/>
+                    <pic:cNvPicPr/>
+                  </pic:nvPicPr>
+                  <pic:blipFill>
+                    <a:blip r:embed="rId17">
+                      <a:extLst>
+                        <a:ext uri="{28A0092B-C50C-407E-A947-70E740481C1C}">
+                          <a14:useLocalDpi xmlns:a14="http://schemas.microsoft.com/office/drawing/2010/main" val="0"/>
+                        </a:ext>
+                      </a:extLst>
+                    </a:blip>
+                    <a:stretch>
+                      <a:fillRect/>
+                    </a:stretch>
+                  </pic:blipFill>
+                  <pic:spPr>
+                    <a:xfrm>
+                      <a:off x="0" y="0"/>
+                      <a:ext cx="4445272" cy="3334199"/>
+                    </a:xfrm>
+                    <a:prstGeom prst="rect">
+                      <a:avLst/>
+                    </a:prstGeom>
+                  </pic:spPr>
+                </pic:pic>
+              </a:graphicData>
+            </a:graphic>
+          </wp:inline>
+        </w:drawing>
+      </w:r>
+    </w:p>
+    <w:p>
+      <w:pPr>
+        <w:pStyle w:val="Liststycke"/>
+        <w:rPr>
+          <w:lang w:val="en-US"/>
+        </w:rPr>
+      </w:pPr>
+      <w:r>
+        <w:rPr>
+          <w:noProof/>
+        </w:rPr>
+        <w:drawing>
+          <wp:inline distT="0" distB="0" distL="0" distR="0" wp14:anchorId="0605C210" wp14:editId="4F645DB4">
+            <wp:extent cx="4407535" cy="3305894"/>
+            <wp:effectExtent l="0" t="0" r="12065" b="0"/>
+            <wp:docPr id="15" name="Bildobjekt 15"/>
+            <wp:cNvGraphicFramePr>
+              <a:graphicFrameLocks xmlns:a="http://schemas.openxmlformats.org/drawingml/2006/main" noChangeAspect="1"/>
+            </wp:cNvGraphicFramePr>
+            <a:graphic xmlns:a="http://schemas.openxmlformats.org/drawingml/2006/main">
+              <a:graphicData uri="http://schemas.openxmlformats.org/drawingml/2006/picture">
+                <pic:pic xmlns:pic="http://schemas.openxmlformats.org/drawingml/2006/picture">
+                  <pic:nvPicPr>
+                    <pic:cNvPr id="15" name="mnndataset2test.jpg"/>
+                    <pic:cNvPicPr/>
+                  </pic:nvPicPr>
+                  <pic:blipFill>
+                    <a:blip r:embed="rId18">
+                      <a:extLst>
+                        <a:ext uri="{28A0092B-C50C-407E-A947-70E740481C1C}">
+                          <a14:useLocalDpi xmlns:a14="http://schemas.microsoft.com/office/drawing/2010/main" val="0"/>
+                        </a:ext>
+                      </a:extLst>
+                    </a:blip>
+                    <a:stretch>
+                      <a:fillRect/>
+                    </a:stretch>
+                  </pic:blipFill>
+                  <pic:spPr>
+                    <a:xfrm>
+                      <a:off x="0" y="0"/>
+                      <a:ext cx="4411036" cy="3308520"/>
+                    </a:xfrm>
+                    <a:prstGeom prst="rect">
+                      <a:avLst/>
+                    </a:prstGeom>
+                  </pic:spPr>
+                </pic:pic>
+              </a:graphicData>
+            </a:graphic>
+          </wp:inline>
+        </w:drawing>
+      </w:r>
+    </w:p>
+    <w:p>
+      <w:pPr>
+        <w:pStyle w:val="Liststycke"/>
+        <w:rPr>
+          <w:lang w:val="en-US"/>
+        </w:rPr>
+      </w:pPr>
+    </w:p>
+    <w:p>
+      <w:pPr>
+        <w:pStyle w:val="Liststycke"/>
+        <w:rPr>
+          <w:lang w:val="en-US"/>
+        </w:rPr>
+      </w:pPr>
+      <w:r>
+        <w:rPr>
+          <w:lang w:val="en-US"/>
+        </w:rPr>
+        <w:t xml:space="preserve">For the third data set, an even more complex classifier was needed so we had to increase the number of neurons in the network. </w:t>
+      </w:r>
+      <w:r>
+        <w:rPr>
+          <w:lang w:val="en-US"/>
+        </w:rPr>
+        <w:t>With 30 neurons in the hidden layer, 7000 iteration</w:t>
+      </w:r>
+      <w:r>
+        <w:rPr>
+          <w:lang w:val="en-US"/>
+        </w:rPr>
+        <w:t>s</w:t>
+      </w:r>
+      <w:r>
+        <w:rPr>
+          <w:lang w:val="en-US"/>
+        </w:rPr>
+        <w:t xml:space="preserve"> and a learning rate of 0.01 we got an accuracy of 99.5%. This time the </w:t>
+      </w:r>
+      <w:r>
+        <w:rPr>
+          <w:lang w:val="en-US"/>
+        </w:rPr>
+        <w:lastRenderedPageBreak/>
+        <w:t xml:space="preserve">network needed all 7000 iterations. </w:t>
+      </w:r>
+      <w:r>
+        <w:rPr>
+          <w:noProof/>
+        </w:rPr>
+        <w:drawing>
+          <wp:inline distT="0" distB="0" distL="0" distR="0" wp14:anchorId="254DCFDA" wp14:editId="57873C71">
+            <wp:extent cx="4354933" cy="3266440"/>
+            <wp:effectExtent l="0" t="0" r="0" b="10160"/>
+            <wp:docPr id="16" name="Bildobjekt 16"/>
+            <wp:cNvGraphicFramePr>
+              <a:graphicFrameLocks xmlns:a="http://schemas.openxmlformats.org/drawingml/2006/main" noChangeAspect="1"/>
+            </wp:cNvGraphicFramePr>
+            <a:graphic xmlns:a="http://schemas.openxmlformats.org/drawingml/2006/main">
+              <a:graphicData uri="http://schemas.openxmlformats.org/drawingml/2006/picture">
+                <pic:pic xmlns:pic="http://schemas.openxmlformats.org/drawingml/2006/picture">
+                  <pic:nvPicPr>
+                    <pic:cNvPr id="16" name="mnndataset3error.jpg"/>
+                    <pic:cNvPicPr/>
+                  </pic:nvPicPr>
+                  <pic:blipFill>
+                    <a:blip r:embed="rId19">
+                      <a:extLst>
+                        <a:ext uri="{28A0092B-C50C-407E-A947-70E740481C1C}">
+                          <a14:useLocalDpi xmlns:a14="http://schemas.microsoft.com/office/drawing/2010/main" val="0"/>
+                        </a:ext>
+                      </a:extLst>
+                    </a:blip>
+                    <a:stretch>
+                      <a:fillRect/>
+                    </a:stretch>
+                  </pic:blipFill>
+                  <pic:spPr>
+                    <a:xfrm>
+                      <a:off x="0" y="0"/>
+                      <a:ext cx="4359796" cy="3270088"/>
+                    </a:xfrm>
+                    <a:prstGeom prst="rect">
+                      <a:avLst/>
+                    </a:prstGeom>
+                  </pic:spPr>
+                </pic:pic>
+              </a:graphicData>
+            </a:graphic>
+          </wp:inline>
+        </w:drawing>
+      </w:r>
+    </w:p>
+    <w:p>
+      <w:pPr>
+        <w:pStyle w:val="Liststycke"/>
+        <w:rPr>
+          <w:lang w:val="en-US"/>
+        </w:rPr>
+      </w:pPr>
+      <w:r>
+        <w:rPr>
+          <w:noProof/>
+        </w:rPr>
+        <w:drawing>
+          <wp:inline distT="0" distB="0" distL="0" distR="0" wp14:anchorId="207E2D71" wp14:editId="7A35BF2D">
+            <wp:extent cx="4293235" cy="3220163"/>
+            <wp:effectExtent l="0" t="0" r="0" b="5715"/>
+            <wp:docPr id="17" name="Bildobjekt 17"/>
+            <wp:cNvGraphicFramePr>
+              <a:graphicFrameLocks xmlns:a="http://schemas.openxmlformats.org/drawingml/2006/main" noChangeAspect="1"/>
+            </wp:cNvGraphicFramePr>
+            <a:graphic xmlns:a="http://schemas.openxmlformats.org/drawingml/2006/main">
+              <a:graphicData uri="http://schemas.openxmlformats.org/drawingml/2006/picture">
+                <pic:pic xmlns:pic="http://schemas.openxmlformats.org/drawingml/2006/picture">
+                  <pic:nvPicPr>
+                    <pic:cNvPr id="17" name="mnndataset3train.jpg"/>
+                    <pic:cNvPicPr/>
+                  </pic:nvPicPr>
+                  <pic:blipFill>
+                    <a:blip r:embed="rId20">
+                      <a:extLst>
+                        <a:ext uri="{28A0092B-C50C-407E-A947-70E740481C1C}">
+                          <a14:useLocalDpi xmlns:a14="http://schemas.microsoft.com/office/drawing/2010/main" val="0"/>
+                        </a:ext>
+                      </a:extLst>
+                    </a:blip>
+                    <a:stretch>
+                      <a:fillRect/>
+                    </a:stretch>
+                  </pic:blipFill>
+                  <pic:spPr>
+                    <a:xfrm>
+                      <a:off x="0" y="0"/>
+                      <a:ext cx="4299792" cy="3225081"/>
+                    </a:xfrm>
+                    <a:prstGeom prst="rect">
+                      <a:avLst/>
+                    </a:prstGeom>
+                  </pic:spPr>
+                </pic:pic>
+              </a:graphicData>
+            </a:graphic>
+          </wp:inline>
+        </w:drawing>
+      </w:r>
+    </w:p>
+    <w:p>
+      <w:pPr>
+        <w:pStyle w:val="Liststycke"/>
+        <w:rPr>
+          <w:lang w:val="en-US"/>
+        </w:rPr>
+      </w:pPr>
+      <w:r>
+        <w:rPr>
+          <w:noProof/>
+        </w:rPr>
+        <w:lastRenderedPageBreak/>
+        <w:drawing>
+          <wp:inline distT="0" distB="0" distL="0" distR="0" wp14:anchorId="5FA25890" wp14:editId="65711456">
+            <wp:extent cx="3982427" cy="2987040"/>
+            <wp:effectExtent l="0" t="0" r="5715" b="10160"/>
+            <wp:docPr id="18" name="Bildobjekt 18"/>
+            <wp:cNvGraphicFramePr>
+              <a:graphicFrameLocks xmlns:a="http://schemas.openxmlformats.org/drawingml/2006/main" noChangeAspect="1"/>
+            </wp:cNvGraphicFramePr>
+            <a:graphic xmlns:a="http://schemas.openxmlformats.org/drawingml/2006/main">
+              <a:graphicData uri="http://schemas.openxmlformats.org/drawingml/2006/picture">
+                <pic:pic xmlns:pic="http://schemas.openxmlformats.org/drawingml/2006/picture">
+                  <pic:nvPicPr>
+                    <pic:cNvPr id="18" name="mnndataset3test.jpg"/>
+                    <pic:cNvPicPr/>
+                  </pic:nvPicPr>
+                  <pic:blipFill>
+                    <a:blip r:embed="rId21">
+                      <a:extLst>
+                        <a:ext uri="{28A0092B-C50C-407E-A947-70E740481C1C}">
+                          <a14:useLocalDpi xmlns:a14="http://schemas.microsoft.com/office/drawing/2010/main" val="0"/>
+                        </a:ext>
+                      </a:extLst>
+                    </a:blip>
+                    <a:stretch>
+                      <a:fillRect/>
+                    </a:stretch>
+                  </pic:blipFill>
+                  <pic:spPr>
+                    <a:xfrm>
+                      <a:off x="0" y="0"/>
+                      <a:ext cx="3995597" cy="2996918"/>
+                    </a:xfrm>
+                    <a:prstGeom prst="rect">
+                      <a:avLst/>
+                    </a:prstGeom>
+                  </pic:spPr>
+                </pic:pic>
+              </a:graphicData>
+            </a:graphic>
+          </wp:inline>
+        </w:drawing>
+      </w:r>
+    </w:p>
+    <w:p>
+      <w:pPr>
+        <w:pStyle w:val="Liststycke"/>
+        <w:rPr>
+          <w:lang w:val="en-US"/>
+        </w:rPr>
+      </w:pPr>
+    </w:p>
+    <w:p>
+      <w:pPr>
+        <w:pStyle w:val="Liststycke"/>
+        <w:rPr>
+          <w:lang w:val="en-US"/>
+        </w:rPr>
+      </w:pPr>
+      <w:r>
+        <w:rPr>
+          <w:lang w:val="en-US"/>
+        </w:rPr>
+        <w:t xml:space="preserve">In the last data set, 60 hidden neurons were needed to always get above 96% accuracy. With the same number of iterations and learning rate, 96% accuracy was achieved. </w:t>
+      </w:r>
+      <w:r>
+        <w:rPr>
+          <w:lang w:val="en-US"/>
+        </w:rPr>
+        <w:t>It always stopped before reaching 7000 iterations.</w:t>
+      </w:r>
+      <w:r>
+        <w:rPr>
+          <w:noProof/>
+        </w:rPr>
+        <w:drawing>
+          <wp:inline distT="0" distB="0" distL="0" distR="0" wp14:anchorId="5AC9F594" wp14:editId="47588D56">
+            <wp:extent cx="4178935" cy="3134432"/>
+            <wp:effectExtent l="0" t="0" r="12065" b="0"/>
+            <wp:docPr id="19" name="Bildobjekt 19"/>
+            <wp:cNvGraphicFramePr>
+              <a:graphicFrameLocks xmlns:a="http://schemas.openxmlformats.org/drawingml/2006/main" noChangeAspect="1"/>
+            </wp:cNvGraphicFramePr>
+            <a:graphic xmlns:a="http://schemas.openxmlformats.org/drawingml/2006/main">
+              <a:graphicData uri="http://schemas.openxmlformats.org/drawingml/2006/picture">
+                <pic:pic xmlns:pic="http://schemas.openxmlformats.org/drawingml/2006/picture">
+                  <pic:nvPicPr>
+                    <pic:cNvPr id="19" name="mnndataset4error.jpg"/>
+                    <pic:cNvPicPr/>
+                  </pic:nvPicPr>
+                  <pic:blipFill>
+                    <a:blip r:embed="rId22">
+                      <a:extLst>
+                        <a:ext uri="{28A0092B-C50C-407E-A947-70E740481C1C}">
+                          <a14:useLocalDpi xmlns:a14="http://schemas.microsoft.com/office/drawing/2010/main" val="0"/>
+                        </a:ext>
+                      </a:extLst>
+                    </a:blip>
+                    <a:stretch>
+                      <a:fillRect/>
+                    </a:stretch>
+                  </pic:blipFill>
+                  <pic:spPr>
+                    <a:xfrm>
+                      <a:off x="0" y="0"/>
+                      <a:ext cx="4181666" cy="3136480"/>
+                    </a:xfrm>
+                    <a:prstGeom prst="rect">
+                      <a:avLst/>
+                    </a:prstGeom>
+                  </pic:spPr>
+                </pic:pic>
+              </a:graphicData>
+            </a:graphic>
+          </wp:inline>
+        </w:drawing>
+      </w:r>
+    </w:p>
+    <w:p>
+      <w:pPr>
+        <w:pStyle w:val="Liststycke"/>
+        <w:rPr>
+          <w:lang w:val="en-US"/>
+        </w:rPr>
+      </w:pPr>
+      <w:r>
+        <w:rPr>
+          <w:noProof/>
+        </w:rPr>
+        <w:lastRenderedPageBreak/>
+        <w:drawing>
+          <wp:inline distT="0" distB="0" distL="0" distR="0" wp14:anchorId="25A54AF0" wp14:editId="1BBA2A4E">
+            <wp:extent cx="4134816" cy="3101340"/>
+            <wp:effectExtent l="0" t="0" r="5715" b="0"/>
+            <wp:docPr id="20" name="Bildobjekt 20"/>
+            <wp:cNvGraphicFramePr>
+              <a:graphicFrameLocks xmlns:a="http://schemas.openxmlformats.org/drawingml/2006/main" noChangeAspect="1"/>
+            </wp:cNvGraphicFramePr>
+            <a:graphic xmlns:a="http://schemas.openxmlformats.org/drawingml/2006/main">
+              <a:graphicData uri="http://schemas.openxmlformats.org/drawingml/2006/picture">
+                <pic:pic xmlns:pic="http://schemas.openxmlformats.org/drawingml/2006/picture">
+                  <pic:nvPicPr>
+                    <pic:cNvPr id="20" name="mnndataset4.jpg"/>
+                    <pic:cNvPicPr/>
+                  </pic:nvPicPr>
+                  <pic:blipFill>
+                    <a:blip r:embed="rId23">
+                      <a:extLst>
+                        <a:ext uri="{28A0092B-C50C-407E-A947-70E740481C1C}">
+                          <a14:useLocalDpi xmlns:a14="http://schemas.microsoft.com/office/drawing/2010/main" val="0"/>
+                        </a:ext>
+                      </a:extLst>
+                    </a:blip>
+                    <a:stretch>
+                      <a:fillRect/>
+                    </a:stretch>
+                  </pic:blipFill>
+                  <pic:spPr>
+                    <a:xfrm>
+                      <a:off x="0" y="0"/>
+                      <a:ext cx="4142109" cy="3106810"/>
+                    </a:xfrm>
+                    <a:prstGeom prst="rect">
+                      <a:avLst/>
+                    </a:prstGeom>
+                  </pic:spPr>
+                </pic:pic>
+              </a:graphicData>
+            </a:graphic>
+          </wp:inline>
+        </w:drawing>
+      </w:r>
+    </w:p>
+    <w:p>
+      <w:pPr>
+        <w:pStyle w:val="Liststycke"/>
+        <w:rPr>
           <w:lang w:val="en-US"/>
         </w:rPr>
       </w:pPr>
@@ -787,30 +2080,14 @@
           <w:b/>
           <w:lang w:val="en-US"/>
         </w:rPr>
-        <w:t xml:space="preserve">r example of a non-generalizable </w:t>
-      </w:r>
-      <w:proofErr w:type="spellStart"/>
-      <w:r>
-        <w:rPr>
-          <w:b/>
-          <w:lang w:val="en-US"/>
-        </w:rPr>
-        <w:t>back</w:t>
-      </w:r>
-      <w:r>
-        <w:rPr>
-          <w:b/>
-          <w:lang w:val="en-US"/>
-        </w:rPr>
-        <w:t>prop</w:t>
-      </w:r>
-      <w:proofErr w:type="spellEnd"/>
-      <w:r>
-        <w:rPr>
-          <w:b/>
-          <w:lang w:val="en-US"/>
-        </w:rPr>
-        <w:t xml:space="preserve"> solution. Explain w</w:t>
+        <w:t>r example of a non-generalizable back</w:t>
+      </w:r>
+      <w:r>
+        <w:rPr>
+          <w:b/>
+          <w:lang w:val="en-US"/>
+        </w:rPr>
+        <w:t>prop solution. Explain w</w:t>
       </w:r>
       <w:r>
         <w:rPr>
@@ -838,12 +2115,204 @@
     </w:p>
     <w:p>
       <w:pPr>
+        <w:ind w:left="720"/>
+        <w:rPr>
+          <w:lang w:val="en-US"/>
+        </w:rPr>
+      </w:pPr>
+      <w:r>
+        <w:rPr>
+          <w:lang w:val="en-US"/>
+        </w:rPr>
+        <w:t>When a solution is not generalizable, it means that the network will perform very well for the training set because it memorized the training examples, but it cannot learn to adapt to other situations and data sets. This means that when presented to new data, the network will classify the new data points far worse than it classified the training examples. This can clearly be seen in the figures below.</w:t>
+      </w:r>
+      <w:r>
+        <w:rPr>
+          <w:lang w:val="en-US"/>
+        </w:rPr>
+        <w:t xml:space="preserve"> The interesting is the errors, we see that the test error is almost double the train error.</w:t>
+      </w:r>
+    </w:p>
+    <w:p>
+      <w:pPr>
+        <w:ind w:left="720"/>
+        <w:rPr>
+          <w:lang w:val="en-US"/>
+        </w:rPr>
+      </w:pPr>
+    </w:p>
+    <w:p>
+      <w:pPr>
+        <w:ind w:left="720"/>
+        <w:rPr>
+          <w:lang w:val="en-US"/>
+        </w:rPr>
+      </w:pPr>
+    </w:p>
+    <w:p>
+      <w:pPr>
+        <w:ind w:left="720"/>
+        <w:rPr>
+          <w:lang w:val="en-US"/>
+        </w:rPr>
+      </w:pPr>
+      <w:r>
+        <w:rPr>
+          <w:noProof/>
+        </w:rPr>
+        <w:drawing>
+          <wp:inline distT="0" distB="0" distL="0" distR="0" wp14:anchorId="39FFF797" wp14:editId="4BA38E89">
+            <wp:extent cx="4439592" cy="3329940"/>
+            <wp:effectExtent l="0" t="0" r="5715" b="0"/>
+            <wp:docPr id="23" name="Bildobjekt 23"/>
+            <wp:cNvGraphicFramePr>
+              <a:graphicFrameLocks xmlns:a="http://schemas.openxmlformats.org/drawingml/2006/main" noChangeAspect="1"/>
+            </wp:cNvGraphicFramePr>
+            <a:graphic xmlns:a="http://schemas.openxmlformats.org/drawingml/2006/main">
+              <a:graphicData uri="http://schemas.openxmlformats.org/drawingml/2006/picture">
+                <pic:pic xmlns:pic="http://schemas.openxmlformats.org/drawingml/2006/picture">
+                  <pic:nvPicPr>
+                    <pic:cNvPr id="23" name="mnn-non-gen-error.jpg"/>
+                    <pic:cNvPicPr/>
+                  </pic:nvPicPr>
+                  <pic:blipFill>
+                    <a:blip r:embed="rId24">
+                      <a:extLst>
+                        <a:ext uri="{28A0092B-C50C-407E-A947-70E740481C1C}">
+                          <a14:useLocalDpi xmlns:a14="http://schemas.microsoft.com/office/drawing/2010/main" val="0"/>
+                        </a:ext>
+                      </a:extLst>
+                    </a:blip>
+                    <a:stretch>
+                      <a:fillRect/>
+                    </a:stretch>
+                  </pic:blipFill>
+                  <pic:spPr>
+                    <a:xfrm>
+                      <a:off x="0" y="0"/>
+                      <a:ext cx="4451399" cy="3338796"/>
+                    </a:xfrm>
+                    <a:prstGeom prst="rect">
+                      <a:avLst/>
+                    </a:prstGeom>
+                  </pic:spPr>
+                </pic:pic>
+              </a:graphicData>
+            </a:graphic>
+          </wp:inline>
+        </w:drawing>
+      </w:r>
+    </w:p>
+    <w:p>
+      <w:pPr>
+        <w:ind w:left="720"/>
+        <w:rPr>
+          <w:lang w:val="en-US"/>
+        </w:rPr>
+      </w:pPr>
+      <w:r>
+        <w:rPr>
+          <w:noProof/>
+        </w:rPr>
+        <w:lastRenderedPageBreak/>
+        <w:drawing>
+          <wp:inline distT="0" distB="0" distL="0" distR="0" wp14:anchorId="3A54F46E" wp14:editId="3C4D93E0">
+            <wp:extent cx="4521835" cy="3391625"/>
+            <wp:effectExtent l="0" t="0" r="0" b="12065"/>
+            <wp:docPr id="24" name="Bildobjekt 24"/>
+            <wp:cNvGraphicFramePr>
+              <a:graphicFrameLocks xmlns:a="http://schemas.openxmlformats.org/drawingml/2006/main" noChangeAspect="1"/>
+            </wp:cNvGraphicFramePr>
+            <a:graphic xmlns:a="http://schemas.openxmlformats.org/drawingml/2006/main">
+              <a:graphicData uri="http://schemas.openxmlformats.org/drawingml/2006/picture">
+                <pic:pic xmlns:pic="http://schemas.openxmlformats.org/drawingml/2006/picture">
+                  <pic:nvPicPr>
+                    <pic:cNvPr id="24" name="mnn-non-gen-train.jpg"/>
+                    <pic:cNvPicPr/>
+                  </pic:nvPicPr>
+                  <pic:blipFill>
+                    <a:blip r:embed="rId25">
+                      <a:extLst>
+                        <a:ext uri="{28A0092B-C50C-407E-A947-70E740481C1C}">
+                          <a14:useLocalDpi xmlns:a14="http://schemas.microsoft.com/office/drawing/2010/main" val="0"/>
+                        </a:ext>
+                      </a:extLst>
+                    </a:blip>
+                    <a:stretch>
+                      <a:fillRect/>
+                    </a:stretch>
+                  </pic:blipFill>
+                  <pic:spPr>
+                    <a:xfrm>
+                      <a:off x="0" y="0"/>
+                      <a:ext cx="4527677" cy="3396007"/>
+                    </a:xfrm>
+                    <a:prstGeom prst="rect">
+                      <a:avLst/>
+                    </a:prstGeom>
+                  </pic:spPr>
+                </pic:pic>
+              </a:graphicData>
+            </a:graphic>
+          </wp:inline>
+        </w:drawing>
+      </w:r>
+    </w:p>
+    <w:p>
+      <w:pPr>
         <w:ind w:left="360"/>
         <w:rPr>
           <w:b/>
           <w:lang w:val="en-US"/>
         </w:rPr>
       </w:pPr>
+      <w:r>
+        <w:rPr>
+          <w:b/>
+          <w:noProof/>
+        </w:rPr>
+        <w:drawing>
+          <wp:inline distT="0" distB="0" distL="0" distR="0" wp14:anchorId="4877FFBC" wp14:editId="0282CECE">
+            <wp:extent cx="4750435" cy="3563088"/>
+            <wp:effectExtent l="0" t="0" r="0" b="0"/>
+            <wp:docPr id="25" name="Bildobjekt 25"/>
+            <wp:cNvGraphicFramePr>
+              <a:graphicFrameLocks xmlns:a="http://schemas.openxmlformats.org/drawingml/2006/main" noChangeAspect="1"/>
+            </wp:cNvGraphicFramePr>
+            <a:graphic xmlns:a="http://schemas.openxmlformats.org/drawingml/2006/main">
+              <a:graphicData uri="http://schemas.openxmlformats.org/drawingml/2006/picture">
+                <pic:pic xmlns:pic="http://schemas.openxmlformats.org/drawingml/2006/picture">
+                  <pic:nvPicPr>
+                    <pic:cNvPr id="25" name="mnn-non-gen-test.jpg"/>
+                    <pic:cNvPicPr/>
+                  </pic:nvPicPr>
+                  <pic:blipFill>
+                    <a:blip r:embed="rId26">
+                      <a:extLst>
+                        <a:ext uri="{28A0092B-C50C-407E-A947-70E740481C1C}">
+                          <a14:useLocalDpi xmlns:a14="http://schemas.microsoft.com/office/drawing/2010/main" val="0"/>
+                        </a:ext>
+                      </a:extLst>
+                    </a:blip>
+                    <a:stretch>
+                      <a:fillRect/>
+                    </a:stretch>
+                  </pic:blipFill>
+                  <pic:spPr>
+                    <a:xfrm>
+                      <a:off x="0" y="0"/>
+                      <a:ext cx="4761829" cy="3571634"/>
+                    </a:xfrm>
+                    <a:prstGeom prst="rect">
+                      <a:avLst/>
+                    </a:prstGeom>
+                  </pic:spPr>
+                </pic:pic>
+              </a:graphicData>
+            </a:graphic>
+          </wp:inline>
+        </w:drawing>
+      </w:r>
     </w:p>
     <w:p>
       <w:pPr>
@@ -853,6 +2322,80 @@
           <w:lang w:val="en-US"/>
         </w:rPr>
       </w:pPr>
+    </w:p>
+    <w:p>
+      <w:pPr>
+        <w:ind w:left="360"/>
+        <w:rPr>
+          <w:b/>
+          <w:lang w:val="en-US"/>
+        </w:rPr>
+      </w:pPr>
+    </w:p>
+    <w:p>
+      <w:pPr>
+        <w:ind w:left="360"/>
+        <w:rPr>
+          <w:b/>
+          <w:lang w:val="en-US"/>
+        </w:rPr>
+      </w:pPr>
+    </w:p>
+    <w:p>
+      <w:pPr>
+        <w:ind w:left="360"/>
+        <w:rPr>
+          <w:b/>
+          <w:lang w:val="en-US"/>
+        </w:rPr>
+      </w:pPr>
+    </w:p>
+    <w:p>
+      <w:pPr>
+        <w:ind w:left="360"/>
+        <w:rPr>
+          <w:b/>
+          <w:lang w:val="en-US"/>
+        </w:rPr>
+      </w:pPr>
+    </w:p>
+    <w:p>
+      <w:pPr>
+        <w:ind w:left="360"/>
+        <w:rPr>
+          <w:b/>
+          <w:lang w:val="en-US"/>
+        </w:rPr>
+      </w:pPr>
+    </w:p>
+    <w:p>
+      <w:pPr>
+        <w:ind w:left="360"/>
+        <w:rPr>
+          <w:b/>
+          <w:lang w:val="en-US"/>
+        </w:rPr>
+      </w:pPr>
+    </w:p>
+    <w:p>
+      <w:pPr>
+        <w:ind w:left="360"/>
+        <w:rPr>
+          <w:b/>
+          <w:lang w:val="en-US"/>
+        </w:rPr>
+      </w:pPr>
+    </w:p>
+    <w:p>
+      <w:pPr>
+        <w:ind w:left="360"/>
+        <w:rPr>
+          <w:b/>
+          <w:lang w:val="en-US"/>
+        </w:rPr>
+      </w:pPr>
+      <w:bookmarkStart w:id="0" w:name="_GoBack"/>
+      <w:bookmarkEnd w:id="0"/>
     </w:p>
     <w:p>
       <w:pPr>
@@ -871,6 +2414,7 @@
           <w:b/>
           <w:lang w:val="en-US"/>
         </w:rPr>
+        <w:lastRenderedPageBreak/>
         <w:t>Give a</w:t>
       </w:r>
       <w:r>
@@ -908,10 +2452,15 @@
       <w:pPr>
         <w:pStyle w:val="Liststycke"/>
         <w:rPr>
-          <w:b/>
-          <w:lang w:val="en-US"/>
-        </w:rPr>
-      </w:pPr>
+          <w:lang w:val="en-US"/>
+        </w:rPr>
+      </w:pPr>
+      <w:r>
+        <w:rPr>
+          <w:lang w:val="en-US"/>
+        </w:rPr>
+        <w:t>The kNN classifier is more easily implemented and also could be used on all 4 og the data set without changing the k value and still get pretty good accuracy. Whereas with the neural nets we needed to change the number of neurons to be able to classify different data sets. We could set the number of neurons to a high number for all data sets, but the it takes a lot of time computing the result, even for simple problems. Here kNN has an edge. The problem with kNN is that it is not learning, you need to store all data points to be able to get a good classification, with neural nets you train on one data set and then you can use data points not seen before to be classified without needing to store them. When the network fails to classify new data points, then you store them and retrain your network. We save memory this way.</w:t>
+      </w:r>
     </w:p>
     <w:p>
       <w:pPr>
@@ -947,6 +2496,29 @@
           <w:lang w:val="en-US"/>
         </w:rPr>
         <w:t xml:space="preserve">o you think there is something that can improve the results? Pre-processing, algorithm-wise etc. </w:t>
+      </w:r>
+    </w:p>
+    <w:p>
+      <w:pPr>
+        <w:ind w:left="720"/>
+        <w:rPr>
+          <w:b/>
+          <w:lang w:val="en-US"/>
+        </w:rPr>
+      </w:pPr>
+    </w:p>
+    <w:p>
+      <w:pPr>
+        <w:ind w:left="720"/>
+        <w:rPr>
+          <w:lang w:val="en-US"/>
+        </w:rPr>
+      </w:pPr>
+      <w:r>
+        <w:rPr>
+          <w:lang w:val="en-US"/>
+        </w:rPr>
+        <w:t>We could use a momentum term in our back-propagation algorithm for example.</w:t>
       </w:r>
     </w:p>
     <w:p>

</xml_diff>